<commit_message>
feat: add docs and sql script
</commit_message>
<xml_diff>
--- a/resources/DATABASE SYSTEM EXAM.docx
+++ b/resources/DATABASE SYSTEM EXAM.docx
@@ -4908,10 +4908,10 @@
           <w:noProof/>
         </w:rPr>
         <w:drawing>
-          <wp:inline distT="0" distB="0" distL="0" distR="0" wp14:anchorId="452FED8F" wp14:editId="2FC89745">
-            <wp:extent cx="6120130" cy="2807970"/>
+          <wp:inline distT="0" distB="0" distL="0" distR="0" wp14:anchorId="775C4394" wp14:editId="15293BE8">
+            <wp:extent cx="6120130" cy="2745740"/>
             <wp:effectExtent l="0" t="0" r="0" b="0"/>
-            <wp:docPr id="20" name="Picture 20"/>
+            <wp:docPr id="2" name="Picture 2"/>
             <wp:cNvGraphicFramePr>
               <a:graphicFrameLocks xmlns:a="http://schemas.openxmlformats.org/drawingml/2006/main" noChangeAspect="1"/>
             </wp:cNvGraphicFramePr>
@@ -4931,7 +4931,7 @@
                   <pic:spPr>
                     <a:xfrm>
                       <a:off x="0" y="0"/>
-                      <a:ext cx="6120130" cy="2807970"/>
+                      <a:ext cx="6120130" cy="2745740"/>
                     </a:xfrm>
                     <a:prstGeom prst="rect">
                       <a:avLst/>
@@ -4946,7 +4946,13 @@
     </w:p>
     <w:p>
       <w:r>
-        <w:t>This procedure checks if a fruit or not. To do that the procedure checks if the date of arrival of the fruit in the stor</w:t>
+        <w:t xml:space="preserve">This procedure checks if a fruit </w:t>
+      </w:r>
+      <w:r>
+        <w:t xml:space="preserve">is fresh </w:t>
+      </w:r>
+      <w:r>
+        <w:t>or not. To do that the procedure checks if the date of arrival of the fruit in the stor</w:t>
       </w:r>
       <w:r>
         <w:t>e,</w:t>
@@ -4964,7 +4970,13 @@
         <w:t xml:space="preserve"> is</w:t>
       </w:r>
       <w:r>
-        <w:t xml:space="preserve"> greater than the daily date. If so, then set the attribute </w:t>
+        <w:t xml:space="preserve"> </w:t>
+      </w:r>
+      <w:r>
+        <w:t>lesser</w:t>
+      </w:r>
+      <w:r>
+        <w:t xml:space="preserve"> than the daily date. If so, then set the attribute </w:t>
       </w:r>
       <w:proofErr w:type="spellStart"/>
       <w:r>
@@ -5050,6 +5062,23 @@
       <w:r>
         <w:t xml:space="preserve"> 0.1 to the ripens level of each fruit.</w:t>
       </w:r>
+      <w:r>
+        <w:t xml:space="preserve"> This procedure </w:t>
+      </w:r>
+      <w:proofErr w:type="gramStart"/>
+      <w:r>
+        <w:t>simulate</w:t>
+      </w:r>
+      <w:proofErr w:type="gramEnd"/>
+      <w:r>
+        <w:t xml:space="preserve"> the </w:t>
+      </w:r>
+      <w:r>
+        <w:t>natural fruit aging process</w:t>
+      </w:r>
+      <w:r>
+        <w:t>.</w:t>
+      </w:r>
     </w:p>
     <w:p/>
     <w:p/>
@@ -5060,7 +5089,6 @@
         <w:pStyle w:val="Heading4"/>
       </w:pPr>
       <w:r>
-        <w:lastRenderedPageBreak/>
         <w:t>CREATE OFFER ON LOW RIPENS LEVEL</w:t>
       </w:r>
       <w:r>
@@ -5081,10 +5109,10 @@
           <w:noProof/>
         </w:rPr>
         <w:drawing>
-          <wp:inline distT="0" distB="0" distL="0" distR="0" wp14:anchorId="6167E01A" wp14:editId="4E5A7ED9">
-            <wp:extent cx="6120130" cy="4589780"/>
-            <wp:effectExtent l="0" t="0" r="0" b="1270"/>
-            <wp:docPr id="22" name="Picture 22"/>
+          <wp:inline distT="0" distB="0" distL="0" distR="0" wp14:anchorId="32F4EAB0" wp14:editId="4A867DC9">
+            <wp:extent cx="6120130" cy="4562475"/>
+            <wp:effectExtent l="0" t="0" r="0" b="9525"/>
+            <wp:docPr id="12" name="Picture 12"/>
             <wp:cNvGraphicFramePr>
               <a:graphicFrameLocks xmlns:a="http://schemas.openxmlformats.org/drawingml/2006/main" noChangeAspect="1"/>
             </wp:cNvGraphicFramePr>
@@ -5104,7 +5132,7 @@
                   <pic:spPr>
                     <a:xfrm>
                       <a:off x="0" y="0"/>
-                      <a:ext cx="6120130" cy="4589780"/>
+                      <a:ext cx="6120130" cy="4562475"/>
                     </a:xfrm>
                     <a:prstGeom prst="rect">
                       <a:avLst/>
@@ -5122,7 +5150,16 @@
         <w:t>T</w:t>
       </w:r>
       <w:r>
-        <w:t>he objective of this procedure is to simulate the creation of an offer when the level of ripeness of a fruit is very high</w:t>
+        <w:t xml:space="preserve">he objective of this procedure is to simulate the creation of an offer when the level of ripeness of a </w:t>
+      </w:r>
+      <w:r>
+        <w:t xml:space="preserve">fresh </w:t>
+      </w:r>
+      <w:r>
+        <w:t xml:space="preserve">fruit is very </w:t>
+      </w:r>
+      <w:r>
+        <w:t>low (near to 0)</w:t>
       </w:r>
       <w:r>
         <w:t>. Of course, all the fruit weight in the system is involved in the offer.</w:t>
@@ -5170,15 +5207,56 @@
     </w:p>
     <w:p>
       <w:r>
-        <w:t>Finally, when this procedure finds a fruit with ripens level 0, then all the offers on that fruit are set to ‘REMOVED’ and customer are no longer able to see that offer.</w:t>
-      </w:r>
-    </w:p>
+        <w:t xml:space="preserve">Finally, when this procedure finds a fruit with ripens level 0, then all the offers on that fruit are set to ‘REMOVED’ and customer are no longer able to see </w:t>
+      </w:r>
+      <w:r>
+        <w:t>those</w:t>
+      </w:r>
+      <w:r>
+        <w:t xml:space="preserve"> offer</w:t>
+      </w:r>
+      <w:r>
+        <w:t>s</w:t>
+      </w:r>
+      <w:r>
+        <w:t>.</w:t>
+      </w:r>
+    </w:p>
+    <w:p>
+      <w:r>
+        <w:t xml:space="preserve">The threshold used to the ripens level is 0.4. </w:t>
+      </w:r>
+      <w:proofErr w:type="gramStart"/>
+      <w:r>
+        <w:t>T</w:t>
+      </w:r>
+      <w:r>
+        <w:t>herefore</w:t>
+      </w:r>
+      <w:proofErr w:type="gramEnd"/>
+      <w:r>
+        <w:t xml:space="preserve"> </w:t>
+      </w:r>
+      <w:r>
+        <w:t>a</w:t>
+      </w:r>
+      <w:r>
+        <w:t xml:space="preserve"> fruit is a suitable candidate for this procedure when</w:t>
+      </w:r>
+      <w:r>
+        <w:t xml:space="preserve"> its ripens level is 0.4 or less.</w:t>
+      </w:r>
+    </w:p>
+    <w:p/>
+    <w:p/>
+    <w:p/>
     <w:p/>
     <w:p>
       <w:pPr>
         <w:pStyle w:val="Heading4"/>
       </w:pPr>
       <w:r>
+        <w:lastRenderedPageBreak/>
         <w:t>REFILL PROCEDURE</w:t>
       </w:r>
     </w:p>
@@ -5237,13 +5315,13 @@
         <w:t>Increate fruits quantity by 30 kg.</w:t>
       </w:r>
     </w:p>
+    <w:p/>
     <w:p>
       <w:pPr>
         <w:pStyle w:val="Heading3"/>
       </w:pPr>
       <w:bookmarkStart w:id="25" w:name="_Toc120400575"/>
       <w:r>
-        <w:lastRenderedPageBreak/>
         <w:t xml:space="preserve">9.2 </w:t>
       </w:r>
       <w:r>
@@ -5409,8 +5487,10 @@
         </w:drawing>
       </w:r>
     </w:p>
-    <w:p>
-      <w:r>
+    <w:p/>
+    <w:p>
+      <w:r>
+        <w:lastRenderedPageBreak/>
         <w:t>This trigger guarantee that for each size, a sensor could scan only a smaller or equal fruit dimension.</w:t>
       </w:r>
     </w:p>
@@ -5457,36 +5537,10 @@
     </w:p>
     <w:p>
       <w:pPr>
-        <w:pStyle w:val="ListParagraph"/>
-      </w:pPr>
-    </w:p>
-    <w:p>
-      <w:pPr>
-        <w:pStyle w:val="ListParagraph"/>
-      </w:pPr>
-    </w:p>
-    <w:p>
-      <w:pPr>
-        <w:pStyle w:val="ListParagraph"/>
-      </w:pPr>
-    </w:p>
-    <w:p>
-      <w:pPr>
-        <w:pStyle w:val="ListParagraph"/>
-      </w:pPr>
-    </w:p>
-    <w:p>
-      <w:pPr>
-        <w:pStyle w:val="ListParagraph"/>
-      </w:pPr>
-    </w:p>
-    <w:p>
-      <w:pPr>
         <w:pStyle w:val="Heading3"/>
       </w:pPr>
       <w:bookmarkStart w:id="26" w:name="_Toc120400576"/>
       <w:r>
-        <w:lastRenderedPageBreak/>
         <w:t xml:space="preserve">9.3 </w:t>
       </w:r>
       <w:r>
@@ -5649,13 +5703,11 @@
         <w:t>customer purchases</w:t>
       </w:r>
       <w:r>
-        <w:t xml:space="preserve">. This view </w:t>
-      </w:r>
-      <w:proofErr w:type="gramStart"/>
-      <w:r>
-        <w:t>show</w:t>
-      </w:r>
-      <w:proofErr w:type="gramEnd"/>
+        <w:t>. This view show</w:t>
+      </w:r>
+      <w:r>
+        <w:t>s</w:t>
+      </w:r>
       <w:r>
         <w:t xml:space="preserve"> all info about a customer and the offer that he/she </w:t>
       </w:r>
@@ -5672,10 +5724,10 @@
           <w:noProof/>
         </w:rPr>
         <w:drawing>
-          <wp:inline distT="0" distB="0" distL="0" distR="0" wp14:anchorId="2C0B7733" wp14:editId="08579D0F">
-            <wp:extent cx="6120130" cy="2169795"/>
-            <wp:effectExtent l="0" t="0" r="0" b="1905"/>
-            <wp:docPr id="28" name="Picture 28"/>
+          <wp:inline distT="0" distB="0" distL="0" distR="0" wp14:anchorId="7253CBC9" wp14:editId="1E62BF45">
+            <wp:extent cx="6120130" cy="2077720"/>
+            <wp:effectExtent l="0" t="0" r="0" b="0"/>
+            <wp:docPr id="3" name="Picture 3"/>
             <wp:cNvGraphicFramePr>
               <a:graphicFrameLocks xmlns:a="http://schemas.openxmlformats.org/drawingml/2006/main" noChangeAspect="1"/>
             </wp:cNvGraphicFramePr>
@@ -5695,7 +5747,7 @@
                   <pic:spPr>
                     <a:xfrm>
                       <a:off x="0" y="0"/>
-                      <a:ext cx="6120130" cy="2169795"/>
+                      <a:ext cx="6120130" cy="2077720"/>
                     </a:xfrm>
                     <a:prstGeom prst="rect">
                       <a:avLst/>
@@ -5708,10 +5760,6 @@
         </w:drawing>
       </w:r>
     </w:p>
-    <w:p/>
-    <w:p/>
-    <w:p/>
-    <w:p/>
     <w:p>
       <w:pPr>
         <w:pStyle w:val="Heading3"/>

</xml_diff>